<commit_message>
docs: Update ways of sending packets.
</commit_message>
<xml_diff>
--- a/DataPackets.docx
+++ b/DataPackets.docx
@@ -127,40 +127,7 @@
           <w:sz w:val="24"/>
           <w:szCs w:val="24"/>
         </w:rPr>
-        <w:t xml:space="preserve">When we send information (like emails, images, videos...etc) from one source to a destination, what we are actually sending are data packets. What are data packets? you can think of data packets are a series of 1s and 0s numeric digits. When you send information (data packets) from a source to a destination, the data pakets will gone through a series of </w:t>
-      </w:r>
-      <w:r>
-        <w:rPr>
-          <w:b w:val="false"/>
-          <w:bCs w:val="false"/>
-          <w:i w:val="false"/>
-          <w:iCs w:val="false"/>
-          <w:sz w:val="24"/>
-          <w:szCs w:val="24"/>
-        </w:rPr>
-        <w:t>processing (or layers)</w:t>
-      </w:r>
-      <w:r>
-        <w:rPr>
-          <w:b w:val="false"/>
-          <w:bCs w:val="false"/>
-          <w:i w:val="false"/>
-          <w:iCs w:val="false"/>
-          <w:sz w:val="24"/>
-          <w:szCs w:val="24"/>
-        </w:rPr>
-        <w:t xml:space="preserve"> to actually </w:t>
-      </w:r>
-      <w:r>
-        <w:rPr>
-          <w:b w:val="false"/>
-          <w:bCs w:val="false"/>
-          <w:i w:val="false"/>
-          <w:iCs w:val="false"/>
-          <w:sz w:val="24"/>
-          <w:szCs w:val="24"/>
-        </w:rPr>
-        <w:t xml:space="preserve">arrive to the destination. Below briefly describe each layers.  </w:t>
+        <w:t xml:space="preserve">When we send information (like emails, images, videos...etc) from one source to a destination, what we are actually sending are data packets. What are data packets? you can think of data packets are a series of 1s and 0s numeric digits. When you send information (data packets) from a source to a destination, the data pakets will gone through a series of processing (or layers) to actually arrive to the destination. Below briefly describe each layers.  </w:t>
       </w:r>
     </w:p>
     <w:p>
@@ -492,7 +459,14 @@
         </w:rPr>
       </w:pPr>
       <w:r>
-        <w:rPr/>
+        <w:rPr>
+          <w:b w:val="false"/>
+          <w:bCs w:val="false"/>
+          <w:i w:val="false"/>
+          <w:iCs w:val="false"/>
+          <w:sz w:val="24"/>
+          <w:szCs w:val="24"/>
+        </w:rPr>
       </w:r>
     </w:p>
     <w:p>
@@ -545,7 +519,14 @@
         </w:rPr>
       </w:pPr>
       <w:r>
-        <w:rPr/>
+        <w:rPr>
+          <w:b w:val="false"/>
+          <w:bCs w:val="false"/>
+          <w:i w:val="false"/>
+          <w:iCs w:val="false"/>
+          <w:sz w:val="24"/>
+          <w:szCs w:val="24"/>
+        </w:rPr>
       </w:r>
     </w:p>
     <w:p>
@@ -598,7 +579,14 @@
         </w:rPr>
       </w:pPr>
       <w:r>
-        <w:rPr/>
+        <w:rPr>
+          <w:b w:val="false"/>
+          <w:bCs w:val="false"/>
+          <w:i w:val="false"/>
+          <w:iCs w:val="false"/>
+          <w:sz w:val="24"/>
+          <w:szCs w:val="24"/>
+        </w:rPr>
       </w:r>
     </w:p>
     <w:p>
@@ -651,7 +639,14 @@
         </w:rPr>
       </w:pPr>
       <w:r>
-        <w:rPr/>
+        <w:rPr>
+          <w:b w:val="false"/>
+          <w:bCs w:val="false"/>
+          <w:i w:val="false"/>
+          <w:iCs w:val="false"/>
+          <w:sz w:val="24"/>
+          <w:szCs w:val="24"/>
+        </w:rPr>
       </w:r>
     </w:p>
     <w:p>
@@ -738,15 +733,15 @@
         </w:tblCellMar>
       </w:tblPr>
       <w:tblGrid>
-        <w:gridCol w:w="3171"/>
+        <w:gridCol w:w="3170"/>
         <w:gridCol w:w="3215"/>
-        <w:gridCol w:w="3214"/>
+        <w:gridCol w:w="3215"/>
       </w:tblGrid>
       <w:tr>
         <w:trPr/>
         <w:tc>
           <w:tcPr>
-            <w:tcW w:w="3171" w:type="dxa"/>
+            <w:tcW w:w="3170" w:type="dxa"/>
             <w:tcBorders>
               <w:top w:val="single" w:sz="4" w:space="0" w:color="000000"/>
               <w:left w:val="single" w:sz="4" w:space="0" w:color="000000"/>
@@ -756,6 +751,7 @@
           <w:p>
             <w:pPr>
               <w:pStyle w:val="TableContents"/>
+              <w:widowControl w:val="false"/>
               <w:bidi w:val="0"/>
               <w:jc w:val="center"/>
               <w:rPr>
@@ -785,6 +781,7 @@
           <w:p>
             <w:pPr>
               <w:pStyle w:val="TableContents"/>
+              <w:widowControl w:val="false"/>
               <w:bidi w:val="0"/>
               <w:jc w:val="center"/>
               <w:rPr>
@@ -804,7 +801,7 @@
         </w:tc>
         <w:tc>
           <w:tcPr>
-            <w:tcW w:w="3214" w:type="dxa"/>
+            <w:tcW w:w="3215" w:type="dxa"/>
             <w:tcBorders>
               <w:top w:val="single" w:sz="4" w:space="0" w:color="000000"/>
               <w:left w:val="single" w:sz="4" w:space="0" w:color="000000"/>
@@ -815,6 +812,7 @@
           <w:p>
             <w:pPr>
               <w:pStyle w:val="TableContents"/>
+              <w:widowControl w:val="false"/>
               <w:bidi w:val="0"/>
               <w:jc w:val="center"/>
               <w:rPr>
@@ -837,7 +835,7 @@
         <w:trPr/>
         <w:tc>
           <w:tcPr>
-            <w:tcW w:w="3171" w:type="dxa"/>
+            <w:tcW w:w="3170" w:type="dxa"/>
             <w:tcBorders>
               <w:left w:val="single" w:sz="4" w:space="0" w:color="000000"/>
               <w:bottom w:val="single" w:sz="4" w:space="0" w:color="000000"/>
@@ -846,6 +844,7 @@
           <w:p>
             <w:pPr>
               <w:pStyle w:val="TableContents"/>
+              <w:widowControl w:val="false"/>
               <w:bidi w:val="0"/>
               <w:jc w:val="center"/>
               <w:rPr/>
@@ -867,6 +866,7 @@
           <w:p>
             <w:pPr>
               <w:pStyle w:val="TableContents"/>
+              <w:widowControl w:val="false"/>
               <w:bidi w:val="0"/>
               <w:jc w:val="center"/>
               <w:rPr/>
@@ -879,7 +879,7 @@
         </w:tc>
         <w:tc>
           <w:tcPr>
-            <w:tcW w:w="3214" w:type="dxa"/>
+            <w:tcW w:w="3215" w:type="dxa"/>
             <w:tcBorders>
               <w:left w:val="single" w:sz="4" w:space="0" w:color="000000"/>
               <w:bottom w:val="single" w:sz="4" w:space="0" w:color="000000"/>
@@ -889,6 +889,7 @@
           <w:p>
             <w:pPr>
               <w:pStyle w:val="TableContents"/>
+              <w:widowControl w:val="false"/>
               <w:bidi w:val="0"/>
               <w:jc w:val="center"/>
               <w:rPr/>
@@ -904,7 +905,7 @@
         <w:trPr/>
         <w:tc>
           <w:tcPr>
-            <w:tcW w:w="3171" w:type="dxa"/>
+            <w:tcW w:w="3170" w:type="dxa"/>
             <w:tcBorders>
               <w:left w:val="single" w:sz="4" w:space="0" w:color="000000"/>
               <w:bottom w:val="single" w:sz="4" w:space="0" w:color="000000"/>
@@ -913,6 +914,7 @@
           <w:p>
             <w:pPr>
               <w:pStyle w:val="TableContents"/>
+              <w:widowControl w:val="false"/>
               <w:bidi w:val="0"/>
               <w:jc w:val="center"/>
               <w:rPr/>
@@ -934,6 +936,7 @@
           <w:p>
             <w:pPr>
               <w:pStyle w:val="TableContents"/>
+              <w:widowControl w:val="false"/>
               <w:bidi w:val="0"/>
               <w:jc w:val="center"/>
               <w:rPr/>
@@ -946,7 +949,7 @@
         </w:tc>
         <w:tc>
           <w:tcPr>
-            <w:tcW w:w="3214" w:type="dxa"/>
+            <w:tcW w:w="3215" w:type="dxa"/>
             <w:tcBorders>
               <w:left w:val="single" w:sz="4" w:space="0" w:color="000000"/>
               <w:bottom w:val="single" w:sz="4" w:space="0" w:color="000000"/>
@@ -956,6 +959,7 @@
           <w:p>
             <w:pPr>
               <w:pStyle w:val="TableContents"/>
+              <w:widowControl w:val="false"/>
               <w:bidi w:val="0"/>
               <w:jc w:val="center"/>
               <w:rPr/>
@@ -971,7 +975,7 @@
         <w:trPr/>
         <w:tc>
           <w:tcPr>
-            <w:tcW w:w="3171" w:type="dxa"/>
+            <w:tcW w:w="3170" w:type="dxa"/>
             <w:tcBorders>
               <w:left w:val="single" w:sz="4" w:space="0" w:color="000000"/>
               <w:bottom w:val="single" w:sz="4" w:space="0" w:color="000000"/>
@@ -980,6 +984,7 @@
           <w:p>
             <w:pPr>
               <w:pStyle w:val="TableContents"/>
+              <w:widowControl w:val="false"/>
               <w:bidi w:val="0"/>
               <w:jc w:val="center"/>
               <w:rPr/>
@@ -1001,6 +1006,7 @@
           <w:p>
             <w:pPr>
               <w:pStyle w:val="TableContents"/>
+              <w:widowControl w:val="false"/>
               <w:bidi w:val="0"/>
               <w:jc w:val="center"/>
               <w:rPr/>
@@ -1013,7 +1019,7 @@
         </w:tc>
         <w:tc>
           <w:tcPr>
-            <w:tcW w:w="3214" w:type="dxa"/>
+            <w:tcW w:w="3215" w:type="dxa"/>
             <w:tcBorders>
               <w:left w:val="single" w:sz="4" w:space="0" w:color="000000"/>
               <w:bottom w:val="single" w:sz="4" w:space="0" w:color="000000"/>
@@ -1023,6 +1029,7 @@
           <w:p>
             <w:pPr>
               <w:pStyle w:val="TableContents"/>
+              <w:widowControl w:val="false"/>
               <w:bidi w:val="0"/>
               <w:jc w:val="center"/>
               <w:rPr/>
@@ -1038,7 +1045,7 @@
         <w:trPr/>
         <w:tc>
           <w:tcPr>
-            <w:tcW w:w="3171" w:type="dxa"/>
+            <w:tcW w:w="3170" w:type="dxa"/>
             <w:tcBorders>
               <w:left w:val="single" w:sz="4" w:space="0" w:color="000000"/>
               <w:bottom w:val="single" w:sz="4" w:space="0" w:color="000000"/>
@@ -1047,6 +1054,7 @@
           <w:p>
             <w:pPr>
               <w:pStyle w:val="TableContents"/>
+              <w:widowControl w:val="false"/>
               <w:bidi w:val="0"/>
               <w:jc w:val="center"/>
               <w:rPr/>
@@ -1068,6 +1076,7 @@
           <w:p>
             <w:pPr>
               <w:pStyle w:val="TableContents"/>
+              <w:widowControl w:val="false"/>
               <w:bidi w:val="0"/>
               <w:jc w:val="center"/>
               <w:rPr/>
@@ -1080,7 +1089,7 @@
         </w:tc>
         <w:tc>
           <w:tcPr>
-            <w:tcW w:w="3214" w:type="dxa"/>
+            <w:tcW w:w="3215" w:type="dxa"/>
             <w:tcBorders>
               <w:left w:val="single" w:sz="4" w:space="0" w:color="000000"/>
               <w:bottom w:val="single" w:sz="4" w:space="0" w:color="000000"/>
@@ -1090,6 +1099,7 @@
           <w:p>
             <w:pPr>
               <w:pStyle w:val="TableContents"/>
+              <w:widowControl w:val="false"/>
               <w:bidi w:val="0"/>
               <w:jc w:val="center"/>
               <w:rPr/>
@@ -1105,7 +1115,7 @@
         <w:trPr/>
         <w:tc>
           <w:tcPr>
-            <w:tcW w:w="3171" w:type="dxa"/>
+            <w:tcW w:w="3170" w:type="dxa"/>
             <w:tcBorders>
               <w:left w:val="single" w:sz="4" w:space="0" w:color="000000"/>
               <w:bottom w:val="single" w:sz="4" w:space="0" w:color="000000"/>
@@ -1114,6 +1124,7 @@
           <w:p>
             <w:pPr>
               <w:pStyle w:val="TableContents"/>
+              <w:widowControl w:val="false"/>
               <w:bidi w:val="0"/>
               <w:jc w:val="center"/>
               <w:rPr/>
@@ -1135,6 +1146,7 @@
           <w:p>
             <w:pPr>
               <w:pStyle w:val="TableContents"/>
+              <w:widowControl w:val="false"/>
               <w:bidi w:val="0"/>
               <w:jc w:val="center"/>
               <w:rPr/>
@@ -1147,7 +1159,7 @@
         </w:tc>
         <w:tc>
           <w:tcPr>
-            <w:tcW w:w="3214" w:type="dxa"/>
+            <w:tcW w:w="3215" w:type="dxa"/>
             <w:tcBorders>
               <w:left w:val="single" w:sz="4" w:space="0" w:color="000000"/>
               <w:bottom w:val="single" w:sz="4" w:space="0" w:color="000000"/>
@@ -1157,6 +1169,7 @@
           <w:p>
             <w:pPr>
               <w:pStyle w:val="TableContents"/>
+              <w:widowControl w:val="false"/>
               <w:bidi w:val="0"/>
               <w:jc w:val="center"/>
               <w:rPr/>
@@ -1172,7 +1185,7 @@
         <w:trPr/>
         <w:tc>
           <w:tcPr>
-            <w:tcW w:w="3171" w:type="dxa"/>
+            <w:tcW w:w="3170" w:type="dxa"/>
             <w:tcBorders>
               <w:left w:val="single" w:sz="4" w:space="0" w:color="000000"/>
               <w:bottom w:val="single" w:sz="4" w:space="0" w:color="000000"/>
@@ -1181,6 +1194,7 @@
           <w:p>
             <w:pPr>
               <w:pStyle w:val="TableContents"/>
+              <w:widowControl w:val="false"/>
               <w:bidi w:val="0"/>
               <w:jc w:val="center"/>
               <w:rPr/>
@@ -1202,6 +1216,7 @@
           <w:p>
             <w:pPr>
               <w:pStyle w:val="TableContents"/>
+              <w:widowControl w:val="false"/>
               <w:bidi w:val="0"/>
               <w:jc w:val="center"/>
               <w:rPr/>
@@ -1214,7 +1229,7 @@
         </w:tc>
         <w:tc>
           <w:tcPr>
-            <w:tcW w:w="3214" w:type="dxa"/>
+            <w:tcW w:w="3215" w:type="dxa"/>
             <w:tcBorders>
               <w:left w:val="single" w:sz="4" w:space="0" w:color="000000"/>
               <w:bottom w:val="single" w:sz="4" w:space="0" w:color="000000"/>
@@ -1224,6 +1239,7 @@
           <w:p>
             <w:pPr>
               <w:pStyle w:val="TableContents"/>
+              <w:widowControl w:val="false"/>
               <w:bidi w:val="0"/>
               <w:jc w:val="center"/>
               <w:rPr/>
@@ -1239,7 +1255,7 @@
         <w:trPr/>
         <w:tc>
           <w:tcPr>
-            <w:tcW w:w="3171" w:type="dxa"/>
+            <w:tcW w:w="3170" w:type="dxa"/>
             <w:tcBorders>
               <w:left w:val="single" w:sz="4" w:space="0" w:color="000000"/>
               <w:bottom w:val="single" w:sz="4" w:space="0" w:color="000000"/>
@@ -1248,6 +1264,7 @@
           <w:p>
             <w:pPr>
               <w:pStyle w:val="TableContents"/>
+              <w:widowControl w:val="false"/>
               <w:bidi w:val="0"/>
               <w:jc w:val="center"/>
               <w:rPr/>
@@ -1269,6 +1286,7 @@
           <w:p>
             <w:pPr>
               <w:pStyle w:val="TableContents"/>
+              <w:widowControl w:val="false"/>
               <w:bidi w:val="0"/>
               <w:jc w:val="center"/>
               <w:rPr/>
@@ -1281,7 +1299,7 @@
         </w:tc>
         <w:tc>
           <w:tcPr>
-            <w:tcW w:w="3214" w:type="dxa"/>
+            <w:tcW w:w="3215" w:type="dxa"/>
             <w:tcBorders>
               <w:left w:val="single" w:sz="4" w:space="0" w:color="000000"/>
               <w:bottom w:val="single" w:sz="4" w:space="0" w:color="000000"/>
@@ -1291,17 +1309,14 @@
           <w:p>
             <w:pPr>
               <w:pStyle w:val="TableContents"/>
+              <w:widowControl w:val="false"/>
               <w:bidi w:val="0"/>
               <w:jc w:val="center"/>
               <w:rPr/>
             </w:pPr>
             <w:r>
               <w:rPr/>
-              <w:t xml:space="preserve">Cables, Switches, Network Interfaces, </w:t>
-            </w:r>
-            <w:r>
-              <w:rPr/>
-              <w:t>Optical Fiber</w:t>
+              <w:t>Cables, Switches, Network Interfaces, Optical Fiber</w:t>
             </w:r>
           </w:p>
         </w:tc>
@@ -1324,7 +1339,14 @@
         </w:rPr>
       </w:pPr>
       <w:r>
-        <w:rPr/>
+        <w:rPr>
+          <w:b w:val="false"/>
+          <w:bCs w:val="false"/>
+          <w:i w:val="false"/>
+          <w:iCs w:val="false"/>
+          <w:sz w:val="24"/>
+          <w:szCs w:val="24"/>
+        </w:rPr>
       </w:r>
     </w:p>
     <w:p>
@@ -1344,7 +1366,14 @@
         </w:rPr>
       </w:pPr>
       <w:r>
-        <w:rPr/>
+        <w:rPr>
+          <w:b w:val="false"/>
+          <w:bCs w:val="false"/>
+          <w:i w:val="false"/>
+          <w:iCs w:val="false"/>
+          <w:sz w:val="24"/>
+          <w:szCs w:val="24"/>
+        </w:rPr>
       </w:r>
     </w:p>
     <w:p>
@@ -1363,18 +1392,7 @@
           <w:sz w:val="24"/>
           <w:szCs w:val="24"/>
         </w:rPr>
-        <w:t>B</w:t>
-      </w:r>
-      <w:r>
-        <w:rPr>
-          <w:b w:val="false"/>
-          <w:bCs w:val="false"/>
-          <w:i w:val="false"/>
-          <w:iCs w:val="false"/>
-          <w:sz w:val="24"/>
-          <w:szCs w:val="24"/>
-        </w:rPr>
-        <w:t>elow illustrate the process of each layers:</w:t>
+        <w:t>Below illustrate the process of each layers:</w:t>
       </w:r>
     </w:p>
     <w:p>
@@ -1394,7 +1412,14 @@
         </w:rPr>
       </w:pPr>
       <w:r>
-        <w:rPr/>
+        <w:rPr>
+          <w:b w:val="false"/>
+          <w:bCs w:val="false"/>
+          <w:i w:val="false"/>
+          <w:iCs w:val="false"/>
+          <w:sz w:val="24"/>
+          <w:szCs w:val="24"/>
+        </w:rPr>
       </w:r>
     </w:p>
     <w:p>
@@ -1414,7 +1439,14 @@
         </w:rPr>
       </w:pPr>
       <w:r>
-        <w:rPr/>
+        <w:rPr>
+          <w:b w:val="false"/>
+          <w:bCs w:val="false"/>
+          <w:i w:val="false"/>
+          <w:iCs w:val="false"/>
+          <w:sz w:val="24"/>
+          <w:szCs w:val="24"/>
+        </w:rPr>
         <w:drawing>
           <wp:anchor behindDoc="0" distT="0" distB="0" distL="0" distR="0" simplePos="0" locked="0" layoutInCell="0" allowOverlap="1" relativeHeight="2">
             <wp:simplePos x="0" y="0"/>
@@ -1779,7 +1811,6 @@
           <w:numId w:val="2"/>
         </w:numPr>
         <w:tabs>
-          <w:tab w:val="clear" w:pos="709"/>
           <w:tab w:val="left" w:pos="709" w:leader="none"/>
         </w:tabs>
         <w:bidi w:val="0"/>
@@ -1827,7 +1858,6 @@
           <w:numId w:val="2"/>
         </w:numPr>
         <w:tabs>
-          <w:tab w:val="clear" w:pos="709"/>
           <w:tab w:val="left" w:pos="709" w:leader="none"/>
         </w:tabs>
         <w:bidi w:val="0"/>
@@ -1875,7 +1905,6 @@
           <w:numId w:val="2"/>
         </w:numPr>
         <w:tabs>
-          <w:tab w:val="clear" w:pos="709"/>
           <w:tab w:val="left" w:pos="709" w:leader="none"/>
         </w:tabs>
         <w:bidi w:val="0"/>
@@ -1923,7 +1952,6 @@
           <w:numId w:val="2"/>
         </w:numPr>
         <w:tabs>
-          <w:tab w:val="clear" w:pos="709"/>
           <w:tab w:val="left" w:pos="709" w:leader="none"/>
         </w:tabs>
         <w:bidi w:val="0"/>
@@ -1971,7 +1999,6 @@
           <w:numId w:val="2"/>
         </w:numPr>
         <w:tabs>
-          <w:tab w:val="clear" w:pos="709"/>
           <w:tab w:val="left" w:pos="709" w:leader="none"/>
         </w:tabs>
         <w:bidi w:val="0"/>
@@ -2064,7 +2091,6 @@
           <w:numId w:val="3"/>
         </w:numPr>
         <w:tabs>
-          <w:tab w:val="clear" w:pos="709"/>
           <w:tab w:val="left" w:pos="709" w:leader="none"/>
         </w:tabs>
         <w:bidi w:val="0"/>
@@ -2172,7 +2198,6 @@
           <w:numId w:val="3"/>
         </w:numPr>
         <w:tabs>
-          <w:tab w:val="clear" w:pos="709"/>
           <w:tab w:val="left" w:pos="709" w:leader="none"/>
         </w:tabs>
         <w:bidi w:val="0"/>
@@ -2267,7 +2292,6 @@
           <w:numId w:val="3"/>
         </w:numPr>
         <w:tabs>
-          <w:tab w:val="clear" w:pos="709"/>
           <w:tab w:val="left" w:pos="709" w:leader="none"/>
         </w:tabs>
         <w:bidi w:val="0"/>
@@ -2321,7 +2345,6 @@
           <w:numId w:val="3"/>
         </w:numPr>
         <w:tabs>
-          <w:tab w:val="clear" w:pos="709"/>
           <w:tab w:val="left" w:pos="709" w:leader="none"/>
         </w:tabs>
         <w:bidi w:val="0"/>
@@ -2375,7 +2398,6 @@
           <w:numId w:val="3"/>
         </w:numPr>
         <w:tabs>
-          <w:tab w:val="clear" w:pos="709"/>
           <w:tab w:val="left" w:pos="709" w:leader="none"/>
         </w:tabs>
         <w:bidi w:val="0"/>
@@ -2423,24 +2445,697 @@
     </w:p>
     <w:p>
       <w:pPr>
-        <w:pStyle w:val="Normal"/>
-        <w:bidi w:val="0"/>
-        <w:jc w:val="left"/>
-        <w:rPr>
-          <w:b/>
-          <w:b/>
-          <w:bCs/>
-          <w:sz w:val="24"/>
-          <w:szCs w:val="24"/>
-        </w:rPr>
-      </w:pPr>
-      <w:r>
-        <w:rPr>
-          <w:b/>
-          <w:bCs/>
-          <w:sz w:val="24"/>
-          <w:szCs w:val="24"/>
-        </w:rPr>
+        <w:pStyle w:val="TextBody"/>
+        <w:tabs>
+          <w:tab w:val="clear" w:pos="709"/>
+          <w:tab w:val="left" w:pos="1418" w:leader="none"/>
+        </w:tabs>
+        <w:bidi w:val="0"/>
+        <w:ind w:hanging="0"/>
+        <w:jc w:val="left"/>
+        <w:rPr/>
+      </w:pPr>
+      <w:r>
+        <w:rPr/>
+      </w:r>
+    </w:p>
+    <w:p>
+      <w:pPr>
+        <w:pStyle w:val="TextBody"/>
+        <w:tabs>
+          <w:tab w:val="clear" w:pos="709"/>
+          <w:tab w:val="left" w:pos="1418" w:leader="none"/>
+        </w:tabs>
+        <w:bidi w:val="0"/>
+        <w:ind w:hanging="0"/>
+        <w:jc w:val="left"/>
+        <w:rPr/>
+      </w:pPr>
+      <w:r>
+        <w:rPr>
+          <w:b/>
+          <w:bCs/>
+          <w:sz w:val="28"/>
+          <w:szCs w:val="28"/>
+        </w:rPr>
+        <w:t>M</w:t>
+      </w:r>
+      <w:r>
+        <w:rPr>
+          <w:b/>
+          <w:bCs/>
+          <w:sz w:val="28"/>
+          <w:szCs w:val="28"/>
+        </w:rPr>
+        <w:t xml:space="preserve">ethods </w:t>
+      </w:r>
+      <w:r>
+        <w:rPr>
+          <w:b/>
+          <w:bCs/>
+          <w:sz w:val="28"/>
+          <w:szCs w:val="28"/>
+        </w:rPr>
+        <w:t>or methodologies</w:t>
+      </w:r>
+      <w:r>
+        <w:rPr>
+          <w:b/>
+          <w:bCs/>
+          <w:sz w:val="28"/>
+          <w:szCs w:val="28"/>
+        </w:rPr>
+        <w:t xml:space="preserve"> for sending data packe</w:t>
+      </w:r>
+      <w:r>
+        <w:rPr>
+          <w:b/>
+          <w:bCs/>
+          <w:sz w:val="28"/>
+          <w:szCs w:val="28"/>
+        </w:rPr>
+        <w:t>t through the network</w:t>
+      </w:r>
+    </w:p>
+    <w:p>
+      <w:pPr>
+        <w:pStyle w:val="TextBody"/>
+        <w:numPr>
+          <w:ilvl w:val="0"/>
+          <w:numId w:val="5"/>
+        </w:numPr>
+        <w:tabs>
+          <w:tab w:val="clear" w:pos="709"/>
+          <w:tab w:val="left" w:pos="1418" w:leader="none"/>
+        </w:tabs>
+        <w:bidi w:val="0"/>
+        <w:jc w:val="left"/>
+        <w:rPr/>
+      </w:pPr>
+      <w:r>
+        <w:rPr>
+          <w:rStyle w:val="StrongEmphasis"/>
+          <w:b/>
+          <w:bCs/>
+          <w:sz w:val="24"/>
+          <w:szCs w:val="24"/>
+        </w:rPr>
+        <w:t>Random Allocation</w:t>
+      </w:r>
+      <w:r>
+        <w:rPr>
+          <w:b w:val="false"/>
+          <w:bCs w:val="false"/>
+          <w:sz w:val="24"/>
+          <w:szCs w:val="24"/>
+        </w:rPr>
+        <w:t>: Packets are sent to randomly selected paths or servers.</w:t>
+      </w:r>
+    </w:p>
+    <w:p>
+      <w:pPr>
+        <w:pStyle w:val="TextBody"/>
+        <w:numPr>
+          <w:ilvl w:val="0"/>
+          <w:numId w:val="5"/>
+        </w:numPr>
+        <w:tabs>
+          <w:tab w:val="clear" w:pos="709"/>
+          <w:tab w:val="left" w:pos="1418" w:leader="none"/>
+        </w:tabs>
+        <w:bidi w:val="0"/>
+        <w:jc w:val="left"/>
+        <w:rPr/>
+      </w:pPr>
+      <w:r>
+        <w:rPr>
+          <w:rStyle w:val="StrongEmphasis"/>
+          <w:sz w:val="24"/>
+          <w:szCs w:val="24"/>
+        </w:rPr>
+        <w:t>Least Connections</w:t>
+      </w:r>
+      <w:r>
+        <w:rPr>
+          <w:b w:val="false"/>
+          <w:bCs w:val="false"/>
+          <w:sz w:val="24"/>
+          <w:szCs w:val="24"/>
+        </w:rPr>
+        <w:t>: Packets go to the path or server with the fewest active connections.</w:t>
+      </w:r>
+    </w:p>
+    <w:p>
+      <w:pPr>
+        <w:pStyle w:val="TextBody"/>
+        <w:numPr>
+          <w:ilvl w:val="0"/>
+          <w:numId w:val="5"/>
+        </w:numPr>
+        <w:rPr/>
+      </w:pPr>
+      <w:r>
+        <w:rPr>
+          <w:rStyle w:val="StrongEmphasis"/>
+        </w:rPr>
+        <w:t>Weighted Round Robin</w:t>
+      </w:r>
+      <w:r>
+        <w:rPr/>
+        <w:t>: Distributes packets based on assigned weights to paths or servers.</w:t>
+      </w:r>
+    </w:p>
+    <w:p>
+      <w:pPr>
+        <w:pStyle w:val="TextBody"/>
+        <w:numPr>
+          <w:ilvl w:val="0"/>
+          <w:numId w:val="5"/>
+        </w:numPr>
+        <w:rPr/>
+      </w:pPr>
+      <w:r>
+        <w:rPr>
+          <w:rStyle w:val="StrongEmphasis"/>
+        </w:rPr>
+        <w:t>Source Hashing</w:t>
+      </w:r>
+      <w:r>
+        <w:rPr/>
+        <w:t>: Uses a hash of the source IP address to determine the path or server.</w:t>
+      </w:r>
+    </w:p>
+    <w:p>
+      <w:pPr>
+        <w:pStyle w:val="TextBody"/>
+        <w:numPr>
+          <w:ilvl w:val="0"/>
+          <w:numId w:val="5"/>
+        </w:numPr>
+        <w:rPr/>
+      </w:pPr>
+      <w:r>
+        <w:rPr>
+          <w:rStyle w:val="StrongEmphasis"/>
+        </w:rPr>
+        <w:t>Priority Queuing</w:t>
+      </w:r>
+      <w:r>
+        <w:rPr/>
+        <w:t>: Prioritizes packets based on their assigned priority level.</w:t>
+      </w:r>
+    </w:p>
+    <w:p>
+      <w:pPr>
+        <w:pStyle w:val="TextBody"/>
+        <w:numPr>
+          <w:ilvl w:val="0"/>
+          <w:numId w:val="5"/>
+        </w:numPr>
+        <w:rPr/>
+      </w:pPr>
+      <w:r>
+        <w:rPr>
+          <w:rStyle w:val="StrongEmphasis"/>
+        </w:rPr>
+        <w:t>Fair Queuing</w:t>
+      </w:r>
+      <w:r>
+        <w:rPr/>
+        <w:t>: Ensures all flows (or sources) get an equitable share of the bandwidth.</w:t>
+      </w:r>
+    </w:p>
+    <w:p>
+      <w:pPr>
+        <w:pStyle w:val="TextBody"/>
+        <w:numPr>
+          <w:ilvl w:val="0"/>
+          <w:numId w:val="5"/>
+        </w:numPr>
+        <w:rPr/>
+      </w:pPr>
+      <w:r>
+        <w:rPr>
+          <w:rStyle w:val="StrongEmphasis"/>
+        </w:rPr>
+        <w:t>Load Balancing with ECMP (Equal-Cost Multi-Path)</w:t>
+      </w:r>
+      <w:r>
+        <w:rPr/>
+        <w:t>: Uses multiple paths of equal cost to distribute packets.</w:t>
+      </w:r>
+    </w:p>
+    <w:p>
+      <w:pPr>
+        <w:pStyle w:val="TextBody"/>
+        <w:tabs>
+          <w:tab w:val="clear" w:pos="709"/>
+          <w:tab w:val="left" w:pos="1418" w:leader="none"/>
+        </w:tabs>
+        <w:bidi w:val="0"/>
+        <w:ind w:hanging="0"/>
+        <w:jc w:val="left"/>
+        <w:rPr>
+          <w:b/>
+          <w:b/>
+          <w:bCs/>
+          <w:sz w:val="28"/>
+          <w:szCs w:val="28"/>
+        </w:rPr>
+      </w:pPr>
+      <w:r>
+        <w:rPr>
+          <w:b/>
+          <w:bCs/>
+          <w:sz w:val="28"/>
+          <w:szCs w:val="28"/>
+        </w:rPr>
+      </w:r>
+    </w:p>
+    <w:p>
+      <w:pPr>
+        <w:pStyle w:val="TextBody"/>
+        <w:tabs>
+          <w:tab w:val="clear" w:pos="709"/>
+          <w:tab w:val="left" w:pos="1418" w:leader="none"/>
+        </w:tabs>
+        <w:bidi w:val="0"/>
+        <w:ind w:hanging="0"/>
+        <w:jc w:val="left"/>
+        <w:rPr>
+          <w:b w:val="false"/>
+          <w:b w:val="false"/>
+          <w:bCs w:val="false"/>
+          <w:sz w:val="24"/>
+          <w:szCs w:val="24"/>
+        </w:rPr>
+      </w:pPr>
+      <w:r>
+        <w:rPr>
+          <w:b w:val="false"/>
+          <w:bCs w:val="false"/>
+          <w:sz w:val="24"/>
+          <w:szCs w:val="24"/>
+        </w:rPr>
+        <w:t>Each method has its advantages and use cases, allowing networks to optimize performance, reduce congestion, and improve reliability.</w:t>
+      </w:r>
+      <w:r>
+        <w:br w:type="page"/>
+      </w:r>
+    </w:p>
+    <w:p>
+      <w:pPr>
+        <w:pStyle w:val="TextBody"/>
+        <w:numPr>
+          <w:ilvl w:val="0"/>
+          <w:numId w:val="0"/>
+        </w:numPr>
+        <w:tabs>
+          <w:tab w:val="clear" w:pos="709"/>
+          <w:tab w:val="left" w:pos="1418" w:leader="none"/>
+        </w:tabs>
+        <w:bidi w:val="0"/>
+        <w:ind w:left="1418" w:hanging="0"/>
+        <w:jc w:val="left"/>
+        <w:rPr/>
+      </w:pPr>
+      <w:r>
+        <w:rPr/>
+      </w:r>
+    </w:p>
+    <w:p>
+      <w:pPr>
+        <w:pStyle w:val="TextBody"/>
+        <w:tabs>
+          <w:tab w:val="clear" w:pos="709"/>
+          <w:tab w:val="left" w:pos="1418" w:leader="none"/>
+        </w:tabs>
+        <w:bidi w:val="0"/>
+        <w:ind w:left="1418" w:hanging="283"/>
+        <w:jc w:val="left"/>
+        <w:rPr/>
+      </w:pPr>
+      <w:r>
+        <w:rPr/>
+      </w:r>
+    </w:p>
+    <w:p>
+      <w:pPr>
+        <w:pStyle w:val="TextBody"/>
+        <w:tabs>
+          <w:tab w:val="clear" w:pos="709"/>
+          <w:tab w:val="left" w:pos="1418" w:leader="none"/>
+        </w:tabs>
+        <w:bidi w:val="0"/>
+        <w:ind w:hanging="0"/>
+        <w:jc w:val="left"/>
+        <w:rPr>
+          <w:b/>
+          <w:b/>
+          <w:bCs/>
+          <w:sz w:val="28"/>
+          <w:szCs w:val="28"/>
+        </w:rPr>
+      </w:pPr>
+      <w:r>
+        <w:rPr>
+          <w:b/>
+          <w:bCs/>
+          <w:sz w:val="28"/>
+          <w:szCs w:val="28"/>
+        </w:rPr>
+        <w:t>Ways of changing</w:t>
+      </w:r>
+      <w:r>
+        <w:rPr>
+          <w:b/>
+          <w:bCs/>
+          <w:sz w:val="28"/>
+          <w:szCs w:val="28"/>
+        </w:rPr>
+        <w:t xml:space="preserve"> the methodologies of sending a data packet through the network?</w:t>
+      </w:r>
+    </w:p>
+    <w:p>
+      <w:pPr>
+        <w:pStyle w:val="Normal"/>
+        <w:bidi w:val="0"/>
+        <w:jc w:val="left"/>
+        <w:rPr>
+          <w:b/>
+          <w:b/>
+          <w:bCs/>
+          <w:sz w:val="24"/>
+          <w:szCs w:val="24"/>
+        </w:rPr>
+      </w:pPr>
+      <w:r>
+        <w:rPr/>
+      </w:r>
+    </w:p>
+    <w:p>
+      <w:pPr>
+        <w:pStyle w:val="Normal"/>
+        <w:bidi w:val="0"/>
+        <w:jc w:val="left"/>
+        <w:rPr>
+          <w:b/>
+          <w:b/>
+          <w:bCs/>
+          <w:sz w:val="24"/>
+          <w:szCs w:val="24"/>
+        </w:rPr>
+      </w:pPr>
+      <w:r>
+        <w:rPr/>
+        <w:t>W</w:t>
+      </w:r>
+      <w:r>
+        <w:rPr/>
+        <w:t>e can change the methodologies for sending data packets through a network to better suit specific needs or to optimize performance. The choice of methodology depends on the requirements of the network and the applications running on it. Here are a few ways to change or select methodologies:</w:t>
+      </w:r>
+    </w:p>
+    <w:p>
+      <w:pPr>
+        <w:pStyle w:val="Normal"/>
+        <w:bidi w:val="0"/>
+        <w:jc w:val="left"/>
+        <w:rPr>
+          <w:b/>
+          <w:b/>
+          <w:bCs/>
+          <w:sz w:val="24"/>
+          <w:szCs w:val="24"/>
+        </w:rPr>
+      </w:pPr>
+      <w:r>
+        <w:rPr/>
+      </w:r>
+    </w:p>
+    <w:p>
+      <w:pPr>
+        <w:pStyle w:val="TextBody"/>
+        <w:numPr>
+          <w:ilvl w:val="0"/>
+          <w:numId w:val="4"/>
+        </w:numPr>
+        <w:bidi w:val="0"/>
+        <w:jc w:val="left"/>
+        <w:rPr/>
+      </w:pPr>
+      <w:r>
+        <w:rPr>
+          <w:rStyle w:val="StrongEmphasis"/>
+        </w:rPr>
+        <w:t>Network Configuration</w:t>
+      </w:r>
+      <w:r>
+        <w:rPr/>
+        <w:t>:</w:t>
+      </w:r>
+    </w:p>
+    <w:p>
+      <w:pPr>
+        <w:pStyle w:val="TextBody"/>
+        <w:numPr>
+          <w:ilvl w:val="0"/>
+          <w:numId w:val="0"/>
+        </w:numPr>
+        <w:ind w:left="720" w:hanging="0"/>
+        <w:rPr/>
+      </w:pPr>
+      <w:r>
+        <w:rPr/>
+        <w:t>Network administrators can configure routers, switches, and load balancers to use different packet-sending methodologies. This can be done through management interfaces and configuration files.</w:t>
+      </w:r>
+    </w:p>
+    <w:p>
+      <w:pPr>
+        <w:pStyle w:val="TextBody"/>
+        <w:numPr>
+          <w:ilvl w:val="0"/>
+          <w:numId w:val="4"/>
+        </w:numPr>
+        <w:rPr/>
+      </w:pPr>
+      <w:r>
+        <w:rPr>
+          <w:rStyle w:val="StrongEmphasis"/>
+        </w:rPr>
+        <w:t>Routing Protocols</w:t>
+      </w:r>
+      <w:r>
+        <w:rPr/>
+        <w:t>:</w:t>
+      </w:r>
+    </w:p>
+    <w:p>
+      <w:pPr>
+        <w:pStyle w:val="TextBody"/>
+        <w:numPr>
+          <w:ilvl w:val="0"/>
+          <w:numId w:val="0"/>
+        </w:numPr>
+        <w:ind w:left="720" w:hanging="0"/>
+        <w:rPr/>
+      </w:pPr>
+      <w:r>
+        <w:rPr/>
+        <w:t>Different routing protocols (e.g., OSPF, BGP) can be chosen based on the network's size, topology, and performance requirements. These protocols determine how packets are routed through the network.</w:t>
+      </w:r>
+    </w:p>
+    <w:p>
+      <w:pPr>
+        <w:pStyle w:val="TextBody"/>
+        <w:numPr>
+          <w:ilvl w:val="0"/>
+          <w:numId w:val="4"/>
+        </w:numPr>
+        <w:rPr/>
+      </w:pPr>
+      <w:r>
+        <w:rPr>
+          <w:rStyle w:val="StrongEmphasis"/>
+        </w:rPr>
+        <w:t>Load Balancers</w:t>
+      </w:r>
+      <w:r>
+        <w:rPr/>
+        <w:t>:</w:t>
+      </w:r>
+    </w:p>
+    <w:p>
+      <w:pPr>
+        <w:pStyle w:val="TextBody"/>
+        <w:numPr>
+          <w:ilvl w:val="0"/>
+          <w:numId w:val="0"/>
+        </w:numPr>
+        <w:ind w:left="720" w:hanging="0"/>
+        <w:rPr/>
+      </w:pPr>
+      <w:r>
+        <w:rPr/>
+        <w:t>Load balancers can be configured to use various load balancing algorithms, such as Round Robin, Least Connections, or Weighted Round Robin. This helps distribute network traffic efficiently.</w:t>
+      </w:r>
+    </w:p>
+    <w:p>
+      <w:pPr>
+        <w:pStyle w:val="TextBody"/>
+        <w:numPr>
+          <w:ilvl w:val="0"/>
+          <w:numId w:val="4"/>
+        </w:numPr>
+        <w:rPr/>
+      </w:pPr>
+      <w:r>
+        <w:rPr>
+          <w:rStyle w:val="StrongEmphasis"/>
+        </w:rPr>
+        <w:t>Application Settings</w:t>
+      </w:r>
+      <w:r>
+        <w:rPr/>
+        <w:t>:</w:t>
+      </w:r>
+    </w:p>
+    <w:p>
+      <w:pPr>
+        <w:pStyle w:val="TextBody"/>
+        <w:numPr>
+          <w:ilvl w:val="0"/>
+          <w:numId w:val="0"/>
+        </w:numPr>
+        <w:ind w:left="720" w:hanging="0"/>
+        <w:rPr/>
+      </w:pPr>
+      <w:r>
+        <w:rPr/>
+        <w:t>Some applications allow you to configure how they send data packets. For example, web servers and content delivery networks (CDNs) can be set up to use specific methodologies for data distribution.</w:t>
+      </w:r>
+    </w:p>
+    <w:p>
+      <w:pPr>
+        <w:pStyle w:val="TextBody"/>
+        <w:numPr>
+          <w:ilvl w:val="0"/>
+          <w:numId w:val="4"/>
+        </w:numPr>
+        <w:rPr/>
+      </w:pPr>
+      <w:r>
+        <w:rPr>
+          <w:rStyle w:val="StrongEmphasis"/>
+        </w:rPr>
+        <w:t>Network Policies</w:t>
+      </w:r>
+      <w:r>
+        <w:rPr/>
+        <w:t>:</w:t>
+      </w:r>
+    </w:p>
+    <w:p>
+      <w:pPr>
+        <w:pStyle w:val="TextBody"/>
+        <w:numPr>
+          <w:ilvl w:val="0"/>
+          <w:numId w:val="0"/>
+        </w:numPr>
+        <w:ind w:left="720" w:hanging="0"/>
+        <w:rPr/>
+      </w:pPr>
+      <w:r>
+        <w:rPr/>
+        <w:t>Network policies can be defined to control packet-sending methodologies. For example, Quality of Service (QoS) policies can prioritize certain types of traffic over others.</w:t>
+      </w:r>
+    </w:p>
+    <w:p>
+      <w:pPr>
+        <w:pStyle w:val="TextBody"/>
+        <w:numPr>
+          <w:ilvl w:val="0"/>
+          <w:numId w:val="4"/>
+        </w:numPr>
+        <w:rPr/>
+      </w:pPr>
+      <w:r>
+        <w:rPr>
+          <w:rStyle w:val="StrongEmphasis"/>
+        </w:rPr>
+        <w:t>Custom Algorithms</w:t>
+      </w:r>
+      <w:r>
+        <w:rPr/>
+        <w:t>:</w:t>
+      </w:r>
+    </w:p>
+    <w:p>
+      <w:pPr>
+        <w:pStyle w:val="TextBody"/>
+        <w:numPr>
+          <w:ilvl w:val="0"/>
+          <w:numId w:val="0"/>
+        </w:numPr>
+        <w:ind w:left="720" w:hanging="0"/>
+        <w:rPr>
+          <w:b/>
+          <w:b/>
+          <w:bCs/>
+          <w:sz w:val="24"/>
+          <w:szCs w:val="24"/>
+        </w:rPr>
+      </w:pPr>
+      <w:r>
+        <w:rPr/>
+        <w:t>In some cases, custom algorithms can be implemented to optimize packet-sending methodologies for specific applications or network conditions.</w:t>
+      </w:r>
+    </w:p>
+    <w:p>
+      <w:pPr>
+        <w:pStyle w:val="TextBody"/>
+        <w:rPr>
+          <w:b/>
+          <w:b/>
+          <w:bCs/>
+          <w:sz w:val="24"/>
+          <w:szCs w:val="24"/>
+        </w:rPr>
+      </w:pPr>
+      <w:r>
+        <w:rPr/>
+      </w:r>
+    </w:p>
+    <w:p>
+      <w:pPr>
+        <w:pStyle w:val="TextBody"/>
+        <w:rPr>
+          <w:b/>
+          <w:b/>
+          <w:bCs/>
+          <w:sz w:val="24"/>
+          <w:szCs w:val="24"/>
+        </w:rPr>
+      </w:pPr>
+      <w:r>
+        <w:rPr/>
+        <w:t xml:space="preserve">Changing the methodology can help achieve goals such as improving performance, ensuring reliability, enhancing security, or reducing congestion. </w:t>
+      </w:r>
+    </w:p>
+    <w:p>
+      <w:pPr>
+        <w:pStyle w:val="Normal"/>
+        <w:bidi w:val="0"/>
+        <w:jc w:val="left"/>
+        <w:rPr>
+          <w:b/>
+          <w:b/>
+          <w:bCs/>
+          <w:sz w:val="24"/>
+          <w:szCs w:val="24"/>
+        </w:rPr>
+      </w:pPr>
+      <w:r>
+        <w:rPr/>
       </w:r>
     </w:p>
     <w:sectPr>
@@ -2450,6 +3145,7 @@
       <w:pgNumType w:fmt="decimal"/>
       <w:formProt w:val="false"/>
       <w:textDirection w:val="lrTb"/>
+      <w:docGrid w:type="default" w:linePitch="100" w:charSpace="0"/>
     </w:sectPr>
   </w:body>
 </w:document>
@@ -2849,6 +3545,244 @@
   <w:abstractNum w:abstractNumId="4">
     <w:lvl w:ilvl="0">
       <w:start w:val="1"/>
+      <w:numFmt w:val="decimal"/>
+      <w:lvlText w:val="%1."/>
+      <w:lvlJc w:val="left"/>
+      <w:pPr>
+        <w:tabs>
+          <w:tab w:val="num" w:pos="720"/>
+        </w:tabs>
+        <w:ind w:left="720" w:hanging="360"/>
+      </w:pPr>
+      <w:rPr/>
+    </w:lvl>
+    <w:lvl w:ilvl="1">
+      <w:start w:val="1"/>
+      <w:numFmt w:val="decimal"/>
+      <w:lvlText w:val="%2."/>
+      <w:lvlJc w:val="left"/>
+      <w:pPr>
+        <w:tabs>
+          <w:tab w:val="num" w:pos="1080"/>
+        </w:tabs>
+        <w:ind w:left="1080" w:hanging="360"/>
+      </w:pPr>
+      <w:rPr/>
+    </w:lvl>
+    <w:lvl w:ilvl="2">
+      <w:start w:val="1"/>
+      <w:numFmt w:val="decimal"/>
+      <w:lvlText w:val="%3."/>
+      <w:lvlJc w:val="left"/>
+      <w:pPr>
+        <w:tabs>
+          <w:tab w:val="num" w:pos="1440"/>
+        </w:tabs>
+        <w:ind w:left="1440" w:hanging="360"/>
+      </w:pPr>
+      <w:rPr/>
+    </w:lvl>
+    <w:lvl w:ilvl="3">
+      <w:start w:val="1"/>
+      <w:numFmt w:val="decimal"/>
+      <w:lvlText w:val="%4."/>
+      <w:lvlJc w:val="left"/>
+      <w:pPr>
+        <w:tabs>
+          <w:tab w:val="num" w:pos="1800"/>
+        </w:tabs>
+        <w:ind w:left="1800" w:hanging="360"/>
+      </w:pPr>
+      <w:rPr/>
+    </w:lvl>
+    <w:lvl w:ilvl="4">
+      <w:start w:val="1"/>
+      <w:numFmt w:val="decimal"/>
+      <w:lvlText w:val="%5."/>
+      <w:lvlJc w:val="left"/>
+      <w:pPr>
+        <w:tabs>
+          <w:tab w:val="num" w:pos="2160"/>
+        </w:tabs>
+        <w:ind w:left="2160" w:hanging="360"/>
+      </w:pPr>
+      <w:rPr/>
+    </w:lvl>
+    <w:lvl w:ilvl="5">
+      <w:start w:val="1"/>
+      <w:numFmt w:val="decimal"/>
+      <w:lvlText w:val="%6."/>
+      <w:lvlJc w:val="left"/>
+      <w:pPr>
+        <w:tabs>
+          <w:tab w:val="num" w:pos="2520"/>
+        </w:tabs>
+        <w:ind w:left="2520" w:hanging="360"/>
+      </w:pPr>
+      <w:rPr/>
+    </w:lvl>
+    <w:lvl w:ilvl="6">
+      <w:start w:val="1"/>
+      <w:numFmt w:val="decimal"/>
+      <w:lvlText w:val="%7."/>
+      <w:lvlJc w:val="left"/>
+      <w:pPr>
+        <w:tabs>
+          <w:tab w:val="num" w:pos="2880"/>
+        </w:tabs>
+        <w:ind w:left="2880" w:hanging="360"/>
+      </w:pPr>
+      <w:rPr/>
+    </w:lvl>
+    <w:lvl w:ilvl="7">
+      <w:start w:val="1"/>
+      <w:numFmt w:val="decimal"/>
+      <w:lvlText w:val="%8."/>
+      <w:lvlJc w:val="left"/>
+      <w:pPr>
+        <w:tabs>
+          <w:tab w:val="num" w:pos="3240"/>
+        </w:tabs>
+        <w:ind w:left="3240" w:hanging="360"/>
+      </w:pPr>
+      <w:rPr/>
+    </w:lvl>
+    <w:lvl w:ilvl="8">
+      <w:start w:val="1"/>
+      <w:numFmt w:val="decimal"/>
+      <w:lvlText w:val="%9."/>
+      <w:lvlJc w:val="left"/>
+      <w:pPr>
+        <w:tabs>
+          <w:tab w:val="num" w:pos="3600"/>
+        </w:tabs>
+        <w:ind w:left="3600" w:hanging="360"/>
+      </w:pPr>
+      <w:rPr/>
+    </w:lvl>
+  </w:abstractNum>
+  <w:abstractNum w:abstractNumId="5">
+    <w:lvl w:ilvl="0">
+      <w:start w:val="1"/>
+      <w:numFmt w:val="decimal"/>
+      <w:lvlText w:val="%1."/>
+      <w:lvlJc w:val="left"/>
+      <w:pPr>
+        <w:tabs>
+          <w:tab w:val="num" w:pos="720"/>
+        </w:tabs>
+        <w:ind w:left="720" w:hanging="360"/>
+      </w:pPr>
+      <w:rPr/>
+    </w:lvl>
+    <w:lvl w:ilvl="1">
+      <w:start w:val="1"/>
+      <w:numFmt w:val="decimal"/>
+      <w:lvlText w:val="%2."/>
+      <w:lvlJc w:val="left"/>
+      <w:pPr>
+        <w:tabs>
+          <w:tab w:val="num" w:pos="1080"/>
+        </w:tabs>
+        <w:ind w:left="1080" w:hanging="360"/>
+      </w:pPr>
+      <w:rPr/>
+    </w:lvl>
+    <w:lvl w:ilvl="2">
+      <w:start w:val="1"/>
+      <w:numFmt w:val="decimal"/>
+      <w:lvlText w:val="%3."/>
+      <w:lvlJc w:val="left"/>
+      <w:pPr>
+        <w:tabs>
+          <w:tab w:val="num" w:pos="1440"/>
+        </w:tabs>
+        <w:ind w:left="1440" w:hanging="360"/>
+      </w:pPr>
+      <w:rPr/>
+    </w:lvl>
+    <w:lvl w:ilvl="3">
+      <w:start w:val="1"/>
+      <w:numFmt w:val="decimal"/>
+      <w:lvlText w:val="%4."/>
+      <w:lvlJc w:val="left"/>
+      <w:pPr>
+        <w:tabs>
+          <w:tab w:val="num" w:pos="1800"/>
+        </w:tabs>
+        <w:ind w:left="1800" w:hanging="360"/>
+      </w:pPr>
+      <w:rPr/>
+    </w:lvl>
+    <w:lvl w:ilvl="4">
+      <w:start w:val="1"/>
+      <w:numFmt w:val="decimal"/>
+      <w:lvlText w:val="%5."/>
+      <w:lvlJc w:val="left"/>
+      <w:pPr>
+        <w:tabs>
+          <w:tab w:val="num" w:pos="2160"/>
+        </w:tabs>
+        <w:ind w:left="2160" w:hanging="360"/>
+      </w:pPr>
+      <w:rPr/>
+    </w:lvl>
+    <w:lvl w:ilvl="5">
+      <w:start w:val="1"/>
+      <w:numFmt w:val="decimal"/>
+      <w:lvlText w:val="%6."/>
+      <w:lvlJc w:val="left"/>
+      <w:pPr>
+        <w:tabs>
+          <w:tab w:val="num" w:pos="2520"/>
+        </w:tabs>
+        <w:ind w:left="2520" w:hanging="360"/>
+      </w:pPr>
+      <w:rPr/>
+    </w:lvl>
+    <w:lvl w:ilvl="6">
+      <w:start w:val="1"/>
+      <w:numFmt w:val="decimal"/>
+      <w:lvlText w:val="%7."/>
+      <w:lvlJc w:val="left"/>
+      <w:pPr>
+        <w:tabs>
+          <w:tab w:val="num" w:pos="2880"/>
+        </w:tabs>
+        <w:ind w:left="2880" w:hanging="360"/>
+      </w:pPr>
+      <w:rPr/>
+    </w:lvl>
+    <w:lvl w:ilvl="7">
+      <w:start w:val="1"/>
+      <w:numFmt w:val="decimal"/>
+      <w:lvlText w:val="%8."/>
+      <w:lvlJc w:val="left"/>
+      <w:pPr>
+        <w:tabs>
+          <w:tab w:val="num" w:pos="3240"/>
+        </w:tabs>
+        <w:ind w:left="3240" w:hanging="360"/>
+      </w:pPr>
+      <w:rPr/>
+    </w:lvl>
+    <w:lvl w:ilvl="8">
+      <w:start w:val="1"/>
+      <w:numFmt w:val="decimal"/>
+      <w:lvlText w:val="%9."/>
+      <w:lvlJc w:val="left"/>
+      <w:pPr>
+        <w:tabs>
+          <w:tab w:val="num" w:pos="3600"/>
+        </w:tabs>
+        <w:ind w:left="3600" w:hanging="360"/>
+      </w:pPr>
+      <w:rPr/>
+    </w:lvl>
+  </w:abstractNum>
+  <w:abstractNum w:abstractNumId="6">
+    <w:lvl w:ilvl="0">
+      <w:start w:val="1"/>
       <w:numFmt w:val="none"/>
       <w:suff w:val="nothing"/>
       <w:lvlText w:val=""/>
@@ -2875,7 +3809,6 @@
     </w:lvl>
     <w:lvl w:ilvl="2">
       <w:start w:val="1"/>
-      <w:pStyle w:val="Heading3"/>
       <w:numFmt w:val="none"/>
       <w:suff w:val="nothing"/>
       <w:lvlText w:val=""/>
@@ -2977,6 +3910,12 @@
   </w:num>
   <w:num w:numId="4">
     <w:abstractNumId w:val="4"/>
+  </w:num>
+  <w:num w:numId="5">
+    <w:abstractNumId w:val="5"/>
+  </w:num>
+  <w:num w:numId="6">
+    <w:abstractNumId w:val="6"/>
   </w:num>
 </w:numbering>
 </file>
@@ -2995,7 +3934,6 @@
     </w:rPrDefault>
     <w:pPrDefault>
       <w:pPr>
-        <w:widowControl/>
         <w:suppressAutoHyphens w:val="true"/>
       </w:pPr>
     </w:pPrDefault>
@@ -3005,7 +3943,10 @@
     <w:qFormat/>
     <w:pPr>
       <w:widowControl/>
+      <w:suppressAutoHyphens w:val="true"/>
       <w:bidi w:val="0"/>
+      <w:spacing w:before="0" w:after="0"/>
+      <w:jc w:val="left"/>
     </w:pPr>
     <w:rPr>
       <w:rFonts w:ascii="Liberation Serif" w:hAnsi="Liberation Serif" w:eastAsia="Noto Serif CJK SC" w:cs="Lohit Devanagari"/>

</xml_diff>

<commit_message>
docs: updated style format.
</commit_message>
<xml_diff>
--- a/DataPackets.docx
+++ b/DataPackets.docx
@@ -733,15 +733,15 @@
         </w:tblCellMar>
       </w:tblPr>
       <w:tblGrid>
-        <w:gridCol w:w="3170"/>
+        <w:gridCol w:w="3169"/>
         <w:gridCol w:w="3215"/>
-        <w:gridCol w:w="3215"/>
+        <w:gridCol w:w="3216"/>
       </w:tblGrid>
       <w:tr>
         <w:trPr/>
         <w:tc>
           <w:tcPr>
-            <w:tcW w:w="3170" w:type="dxa"/>
+            <w:tcW w:w="3169" w:type="dxa"/>
             <w:tcBorders>
               <w:top w:val="single" w:sz="4" w:space="0" w:color="000000"/>
               <w:left w:val="single" w:sz="4" w:space="0" w:color="000000"/>
@@ -801,7 +801,7 @@
         </w:tc>
         <w:tc>
           <w:tcPr>
-            <w:tcW w:w="3215" w:type="dxa"/>
+            <w:tcW w:w="3216" w:type="dxa"/>
             <w:tcBorders>
               <w:top w:val="single" w:sz="4" w:space="0" w:color="000000"/>
               <w:left w:val="single" w:sz="4" w:space="0" w:color="000000"/>
@@ -835,7 +835,7 @@
         <w:trPr/>
         <w:tc>
           <w:tcPr>
-            <w:tcW w:w="3170" w:type="dxa"/>
+            <w:tcW w:w="3169" w:type="dxa"/>
             <w:tcBorders>
               <w:left w:val="single" w:sz="4" w:space="0" w:color="000000"/>
               <w:bottom w:val="single" w:sz="4" w:space="0" w:color="000000"/>
@@ -879,7 +879,7 @@
         </w:tc>
         <w:tc>
           <w:tcPr>
-            <w:tcW w:w="3215" w:type="dxa"/>
+            <w:tcW w:w="3216" w:type="dxa"/>
             <w:tcBorders>
               <w:left w:val="single" w:sz="4" w:space="0" w:color="000000"/>
               <w:bottom w:val="single" w:sz="4" w:space="0" w:color="000000"/>
@@ -905,7 +905,7 @@
         <w:trPr/>
         <w:tc>
           <w:tcPr>
-            <w:tcW w:w="3170" w:type="dxa"/>
+            <w:tcW w:w="3169" w:type="dxa"/>
             <w:tcBorders>
               <w:left w:val="single" w:sz="4" w:space="0" w:color="000000"/>
               <w:bottom w:val="single" w:sz="4" w:space="0" w:color="000000"/>
@@ -949,7 +949,7 @@
         </w:tc>
         <w:tc>
           <w:tcPr>
-            <w:tcW w:w="3215" w:type="dxa"/>
+            <w:tcW w:w="3216" w:type="dxa"/>
             <w:tcBorders>
               <w:left w:val="single" w:sz="4" w:space="0" w:color="000000"/>
               <w:bottom w:val="single" w:sz="4" w:space="0" w:color="000000"/>
@@ -975,7 +975,7 @@
         <w:trPr/>
         <w:tc>
           <w:tcPr>
-            <w:tcW w:w="3170" w:type="dxa"/>
+            <w:tcW w:w="3169" w:type="dxa"/>
             <w:tcBorders>
               <w:left w:val="single" w:sz="4" w:space="0" w:color="000000"/>
               <w:bottom w:val="single" w:sz="4" w:space="0" w:color="000000"/>
@@ -1019,7 +1019,7 @@
         </w:tc>
         <w:tc>
           <w:tcPr>
-            <w:tcW w:w="3215" w:type="dxa"/>
+            <w:tcW w:w="3216" w:type="dxa"/>
             <w:tcBorders>
               <w:left w:val="single" w:sz="4" w:space="0" w:color="000000"/>
               <w:bottom w:val="single" w:sz="4" w:space="0" w:color="000000"/>
@@ -1045,7 +1045,7 @@
         <w:trPr/>
         <w:tc>
           <w:tcPr>
-            <w:tcW w:w="3170" w:type="dxa"/>
+            <w:tcW w:w="3169" w:type="dxa"/>
             <w:tcBorders>
               <w:left w:val="single" w:sz="4" w:space="0" w:color="000000"/>
               <w:bottom w:val="single" w:sz="4" w:space="0" w:color="000000"/>
@@ -1089,7 +1089,7 @@
         </w:tc>
         <w:tc>
           <w:tcPr>
-            <w:tcW w:w="3215" w:type="dxa"/>
+            <w:tcW w:w="3216" w:type="dxa"/>
             <w:tcBorders>
               <w:left w:val="single" w:sz="4" w:space="0" w:color="000000"/>
               <w:bottom w:val="single" w:sz="4" w:space="0" w:color="000000"/>
@@ -1115,7 +1115,7 @@
         <w:trPr/>
         <w:tc>
           <w:tcPr>
-            <w:tcW w:w="3170" w:type="dxa"/>
+            <w:tcW w:w="3169" w:type="dxa"/>
             <w:tcBorders>
               <w:left w:val="single" w:sz="4" w:space="0" w:color="000000"/>
               <w:bottom w:val="single" w:sz="4" w:space="0" w:color="000000"/>
@@ -1159,7 +1159,7 @@
         </w:tc>
         <w:tc>
           <w:tcPr>
-            <w:tcW w:w="3215" w:type="dxa"/>
+            <w:tcW w:w="3216" w:type="dxa"/>
             <w:tcBorders>
               <w:left w:val="single" w:sz="4" w:space="0" w:color="000000"/>
               <w:bottom w:val="single" w:sz="4" w:space="0" w:color="000000"/>
@@ -1185,7 +1185,7 @@
         <w:trPr/>
         <w:tc>
           <w:tcPr>
-            <w:tcW w:w="3170" w:type="dxa"/>
+            <w:tcW w:w="3169" w:type="dxa"/>
             <w:tcBorders>
               <w:left w:val="single" w:sz="4" w:space="0" w:color="000000"/>
               <w:bottom w:val="single" w:sz="4" w:space="0" w:color="000000"/>
@@ -1229,7 +1229,7 @@
         </w:tc>
         <w:tc>
           <w:tcPr>
-            <w:tcW w:w="3215" w:type="dxa"/>
+            <w:tcW w:w="3216" w:type="dxa"/>
             <w:tcBorders>
               <w:left w:val="single" w:sz="4" w:space="0" w:color="000000"/>
               <w:bottom w:val="single" w:sz="4" w:space="0" w:color="000000"/>
@@ -1255,7 +1255,7 @@
         <w:trPr/>
         <w:tc>
           <w:tcPr>
-            <w:tcW w:w="3170" w:type="dxa"/>
+            <w:tcW w:w="3169" w:type="dxa"/>
             <w:tcBorders>
               <w:left w:val="single" w:sz="4" w:space="0" w:color="000000"/>
               <w:bottom w:val="single" w:sz="4" w:space="0" w:color="000000"/>
@@ -1299,7 +1299,7 @@
         </w:tc>
         <w:tc>
           <w:tcPr>
-            <w:tcW w:w="3215" w:type="dxa"/>
+            <w:tcW w:w="3216" w:type="dxa"/>
             <w:tcBorders>
               <w:left w:val="single" w:sz="4" w:space="0" w:color="000000"/>
               <w:bottom w:val="single" w:sz="4" w:space="0" w:color="000000"/>
@@ -2478,17 +2478,195 @@
           <w:sz w:val="28"/>
           <w:szCs w:val="28"/>
         </w:rPr>
-        <w:t>M</w:t>
-      </w:r>
-      <w:r>
-        <w:rPr>
+        <w:t>Methods or methodologies for sending data packet through the network</w:t>
+      </w:r>
+    </w:p>
+    <w:p>
+      <w:pPr>
+        <w:pStyle w:val="TextBody"/>
+        <w:numPr>
+          <w:ilvl w:val="0"/>
+          <w:numId w:val="5"/>
+        </w:numPr>
+        <w:tabs>
+          <w:tab w:val="clear" w:pos="709"/>
+          <w:tab w:val="left" w:pos="1418" w:leader="none"/>
+        </w:tabs>
+        <w:bidi w:val="0"/>
+        <w:jc w:val="left"/>
+        <w:rPr/>
+      </w:pPr>
+      <w:r>
+        <w:rPr>
+          <w:rStyle w:val="StrongEmphasis"/>
+          <w:b/>
+          <w:bCs/>
+          <w:sz w:val="24"/>
+          <w:szCs w:val="24"/>
+        </w:rPr>
+        <w:t>Random Allocation</w:t>
+      </w:r>
+      <w:r>
+        <w:rPr>
+          <w:b w:val="false"/>
+          <w:bCs w:val="false"/>
+          <w:sz w:val="24"/>
+          <w:szCs w:val="24"/>
+        </w:rPr>
+        <w:t>: Packets are sent to randomly selected paths or servers.</w:t>
+      </w:r>
+    </w:p>
+    <w:p>
+      <w:pPr>
+        <w:pStyle w:val="TextBody"/>
+        <w:numPr>
+          <w:ilvl w:val="0"/>
+          <w:numId w:val="5"/>
+        </w:numPr>
+        <w:tabs>
+          <w:tab w:val="clear" w:pos="709"/>
+          <w:tab w:val="left" w:pos="1418" w:leader="none"/>
+        </w:tabs>
+        <w:bidi w:val="0"/>
+        <w:jc w:val="left"/>
+        <w:rPr/>
+      </w:pPr>
+      <w:r>
+        <w:rPr>
+          <w:rStyle w:val="StrongEmphasis"/>
+          <w:sz w:val="24"/>
+          <w:szCs w:val="24"/>
+        </w:rPr>
+        <w:t>Least Connections</w:t>
+      </w:r>
+      <w:r>
+        <w:rPr>
+          <w:b w:val="false"/>
+          <w:bCs w:val="false"/>
+          <w:sz w:val="24"/>
+          <w:szCs w:val="24"/>
+        </w:rPr>
+        <w:t>: Packets go to the path or server with the fewest active connections.</w:t>
+      </w:r>
+    </w:p>
+    <w:p>
+      <w:pPr>
+        <w:pStyle w:val="TextBody"/>
+        <w:numPr>
+          <w:ilvl w:val="0"/>
+          <w:numId w:val="5"/>
+        </w:numPr>
+        <w:rPr/>
+      </w:pPr>
+      <w:r>
+        <w:rPr>
+          <w:rStyle w:val="StrongEmphasis"/>
+        </w:rPr>
+        <w:t>Weighted Round Robin</w:t>
+      </w:r>
+      <w:r>
+        <w:rPr/>
+        <w:t>: Distributes packets based on assigned weights to paths or servers.</w:t>
+      </w:r>
+    </w:p>
+    <w:p>
+      <w:pPr>
+        <w:pStyle w:val="TextBody"/>
+        <w:numPr>
+          <w:ilvl w:val="0"/>
+          <w:numId w:val="5"/>
+        </w:numPr>
+        <w:rPr/>
+      </w:pPr>
+      <w:r>
+        <w:rPr>
+          <w:rStyle w:val="StrongEmphasis"/>
+        </w:rPr>
+        <w:t>Source Hashing</w:t>
+      </w:r>
+      <w:r>
+        <w:rPr/>
+        <w:t>: Uses a hash of the source IP address to determine the path or server.</w:t>
+      </w:r>
+    </w:p>
+    <w:p>
+      <w:pPr>
+        <w:pStyle w:val="TextBody"/>
+        <w:numPr>
+          <w:ilvl w:val="0"/>
+          <w:numId w:val="5"/>
+        </w:numPr>
+        <w:rPr/>
+      </w:pPr>
+      <w:r>
+        <w:rPr>
+          <w:rStyle w:val="StrongEmphasis"/>
+        </w:rPr>
+        <w:t>Priority Queuing</w:t>
+      </w:r>
+      <w:r>
+        <w:rPr/>
+        <w:t>: Prioritizes packets based on their assigned priority level.</w:t>
+      </w:r>
+    </w:p>
+    <w:p>
+      <w:pPr>
+        <w:pStyle w:val="TextBody"/>
+        <w:numPr>
+          <w:ilvl w:val="0"/>
+          <w:numId w:val="5"/>
+        </w:numPr>
+        <w:rPr/>
+      </w:pPr>
+      <w:r>
+        <w:rPr>
+          <w:rStyle w:val="StrongEmphasis"/>
+        </w:rPr>
+        <w:t>Fair Queuing</w:t>
+      </w:r>
+      <w:r>
+        <w:rPr/>
+        <w:t>: Ensures all flows (or sources) get an equitable share of the bandwidth.</w:t>
+      </w:r>
+    </w:p>
+    <w:p>
+      <w:pPr>
+        <w:pStyle w:val="TextBody"/>
+        <w:numPr>
+          <w:ilvl w:val="0"/>
+          <w:numId w:val="5"/>
+        </w:numPr>
+        <w:rPr/>
+      </w:pPr>
+      <w:r>
+        <w:rPr>
+          <w:rStyle w:val="StrongEmphasis"/>
+        </w:rPr>
+        <w:t>Load Balancing with ECMP (Equal-Cost Multi-Path)</w:t>
+      </w:r>
+      <w:r>
+        <w:rPr/>
+        <w:t>: Uses multiple paths of equal cost to distribute packets.</w:t>
+      </w:r>
+    </w:p>
+    <w:p>
+      <w:pPr>
+        <w:pStyle w:val="TextBody"/>
+        <w:tabs>
+          <w:tab w:val="clear" w:pos="709"/>
+          <w:tab w:val="left" w:pos="1418" w:leader="none"/>
+        </w:tabs>
+        <w:bidi w:val="0"/>
+        <w:ind w:hanging="0"/>
+        <w:jc w:val="left"/>
+        <w:rPr>
+          <w:b/>
           <w:b/>
           <w:bCs/>
           <w:sz w:val="28"/>
           <w:szCs w:val="28"/>
         </w:rPr>
-        <w:t xml:space="preserve">ethods </w:t>
-      </w:r>
+      </w:pPr>
       <w:r>
         <w:rPr>
           <w:b/>
@@ -2496,17 +2674,93 @@
           <w:sz w:val="28"/>
           <w:szCs w:val="28"/>
         </w:rPr>
-        <w:t>or methodologies</w:t>
-      </w:r>
-      <w:r>
-        <w:rPr>
+      </w:r>
+    </w:p>
+    <w:p>
+      <w:pPr>
+        <w:pStyle w:val="TextBody"/>
+        <w:tabs>
+          <w:tab w:val="clear" w:pos="709"/>
+          <w:tab w:val="left" w:pos="1418" w:leader="none"/>
+        </w:tabs>
+        <w:bidi w:val="0"/>
+        <w:ind w:hanging="0"/>
+        <w:jc w:val="left"/>
+        <w:rPr>
+          <w:b w:val="false"/>
+          <w:b w:val="false"/>
+          <w:bCs w:val="false"/>
+          <w:sz w:val="24"/>
+          <w:szCs w:val="24"/>
+        </w:rPr>
+      </w:pPr>
+      <w:r>
+        <w:rPr>
+          <w:b w:val="false"/>
+          <w:bCs w:val="false"/>
+          <w:sz w:val="24"/>
+          <w:szCs w:val="24"/>
+        </w:rPr>
+        <w:t>Each method has its advantages and use cases, allowing networks to optimize performance, reduce congestion, and improve reliability.</w:t>
+      </w:r>
+      <w:r>
+        <w:br w:type="page"/>
+      </w:r>
+    </w:p>
+    <w:p>
+      <w:pPr>
+        <w:pStyle w:val="TextBody"/>
+        <w:numPr>
+          <w:ilvl w:val="0"/>
+          <w:numId w:val="0"/>
+        </w:numPr>
+        <w:tabs>
+          <w:tab w:val="clear" w:pos="709"/>
+          <w:tab w:val="left" w:pos="1418" w:leader="none"/>
+        </w:tabs>
+        <w:bidi w:val="0"/>
+        <w:ind w:left="1418" w:hanging="0"/>
+        <w:jc w:val="left"/>
+        <w:rPr/>
+      </w:pPr>
+      <w:r>
+        <w:rPr/>
+      </w:r>
+    </w:p>
+    <w:p>
+      <w:pPr>
+        <w:pStyle w:val="TextBody"/>
+        <w:tabs>
+          <w:tab w:val="clear" w:pos="709"/>
+          <w:tab w:val="left" w:pos="1418" w:leader="none"/>
+        </w:tabs>
+        <w:bidi w:val="0"/>
+        <w:ind w:left="1418" w:hanging="283"/>
+        <w:jc w:val="left"/>
+        <w:rPr/>
+      </w:pPr>
+      <w:r>
+        <w:rPr/>
+      </w:r>
+    </w:p>
+    <w:p>
+      <w:pPr>
+        <w:pStyle w:val="TextBody"/>
+        <w:tabs>
+          <w:tab w:val="clear" w:pos="709"/>
+          <w:tab w:val="left" w:pos="1418" w:leader="none"/>
+        </w:tabs>
+        <w:bidi w:val="0"/>
+        <w:ind w:hanging="0"/>
+        <w:jc w:val="left"/>
+        <w:rPr>
+          <w:b/>
           <w:b/>
           <w:bCs/>
           <w:sz w:val="28"/>
           <w:szCs w:val="28"/>
         </w:rPr>
-        <w:t xml:space="preserve"> for sending data packe</w:t>
-      </w:r>
+      </w:pPr>
       <w:r>
         <w:rPr>
           <w:b/>
@@ -2514,7 +2768,69 @@
           <w:sz w:val="28"/>
           <w:szCs w:val="28"/>
         </w:rPr>
-        <w:t>t through the network</w:t>
+        <w:t>Ways of changing the methodologies of sending a data packet through the network?</w:t>
+      </w:r>
+    </w:p>
+    <w:p>
+      <w:pPr>
+        <w:pStyle w:val="Normal"/>
+        <w:bidi w:val="0"/>
+        <w:jc w:val="left"/>
+        <w:rPr>
+          <w:b/>
+          <w:b/>
+          <w:bCs/>
+          <w:sz w:val="24"/>
+          <w:szCs w:val="24"/>
+        </w:rPr>
+      </w:pPr>
+      <w:r>
+        <w:rPr>
+          <w:b/>
+          <w:bCs/>
+          <w:sz w:val="24"/>
+          <w:szCs w:val="24"/>
+        </w:rPr>
+      </w:r>
+    </w:p>
+    <w:p>
+      <w:pPr>
+        <w:pStyle w:val="Normal"/>
+        <w:bidi w:val="0"/>
+        <w:jc w:val="left"/>
+        <w:rPr>
+          <w:b/>
+          <w:b/>
+          <w:bCs/>
+          <w:sz w:val="24"/>
+          <w:szCs w:val="24"/>
+        </w:rPr>
+      </w:pPr>
+      <w:r>
+        <w:rPr/>
+        <w:t>We can change the methodologies for sending data packets through a network to better suit specific needs or to optimize performance. The choice of methodology depends on the requirements of the network and the applications running on it. Here are a few ways to change or select methodologies:</w:t>
+      </w:r>
+    </w:p>
+    <w:p>
+      <w:pPr>
+        <w:pStyle w:val="Normal"/>
+        <w:bidi w:val="0"/>
+        <w:jc w:val="left"/>
+        <w:rPr>
+          <w:b/>
+          <w:b/>
+          <w:bCs/>
+          <w:sz w:val="24"/>
+          <w:szCs w:val="24"/>
+        </w:rPr>
+      </w:pPr>
+      <w:r>
+        <w:rPr>
+          <w:b/>
+          <w:bCs/>
+          <w:sz w:val="24"/>
+          <w:szCs w:val="24"/>
+        </w:rPr>
       </w:r>
     </w:p>
     <w:p>
@@ -2522,12 +2838,8 @@
         <w:pStyle w:val="TextBody"/>
         <w:numPr>
           <w:ilvl w:val="0"/>
-          <w:numId w:val="5"/>
-        </w:numPr>
-        <w:tabs>
-          <w:tab w:val="clear" w:pos="709"/>
-          <w:tab w:val="left" w:pos="1418" w:leader="none"/>
-        </w:tabs>
+          <w:numId w:val="4"/>
+        </w:numPr>
         <w:bidi w:val="0"/>
         <w:jc w:val="left"/>
         <w:rPr/>
@@ -2535,212 +2847,12 @@
       <w:r>
         <w:rPr>
           <w:rStyle w:val="StrongEmphasis"/>
-          <w:b/>
-          <w:bCs/>
-          <w:sz w:val="24"/>
-          <w:szCs w:val="24"/>
-        </w:rPr>
-        <w:t>Random Allocation</w:t>
-      </w:r>
-      <w:r>
-        <w:rPr>
-          <w:b w:val="false"/>
-          <w:bCs w:val="false"/>
-          <w:sz w:val="24"/>
-          <w:szCs w:val="24"/>
-        </w:rPr>
-        <w:t>: Packets are sent to randomly selected paths or servers.</w:t>
-      </w:r>
-    </w:p>
-    <w:p>
-      <w:pPr>
-        <w:pStyle w:val="TextBody"/>
-        <w:numPr>
-          <w:ilvl w:val="0"/>
-          <w:numId w:val="5"/>
-        </w:numPr>
-        <w:tabs>
-          <w:tab w:val="clear" w:pos="709"/>
-          <w:tab w:val="left" w:pos="1418" w:leader="none"/>
-        </w:tabs>
-        <w:bidi w:val="0"/>
-        <w:jc w:val="left"/>
-        <w:rPr/>
-      </w:pPr>
-      <w:r>
-        <w:rPr>
-          <w:rStyle w:val="StrongEmphasis"/>
-          <w:sz w:val="24"/>
-          <w:szCs w:val="24"/>
-        </w:rPr>
-        <w:t>Least Connections</w:t>
-      </w:r>
-      <w:r>
-        <w:rPr>
-          <w:b w:val="false"/>
-          <w:bCs w:val="false"/>
-          <w:sz w:val="24"/>
-          <w:szCs w:val="24"/>
-        </w:rPr>
-        <w:t>: Packets go to the path or server with the fewest active connections.</w:t>
-      </w:r>
-    </w:p>
-    <w:p>
-      <w:pPr>
-        <w:pStyle w:val="TextBody"/>
-        <w:numPr>
-          <w:ilvl w:val="0"/>
-          <w:numId w:val="5"/>
-        </w:numPr>
-        <w:rPr/>
-      </w:pPr>
-      <w:r>
-        <w:rPr>
-          <w:rStyle w:val="StrongEmphasis"/>
-        </w:rPr>
-        <w:t>Weighted Round Robin</w:t>
-      </w:r>
-      <w:r>
-        <w:rPr/>
-        <w:t>: Distributes packets based on assigned weights to paths or servers.</w:t>
-      </w:r>
-    </w:p>
-    <w:p>
-      <w:pPr>
-        <w:pStyle w:val="TextBody"/>
-        <w:numPr>
-          <w:ilvl w:val="0"/>
-          <w:numId w:val="5"/>
-        </w:numPr>
-        <w:rPr/>
-      </w:pPr>
-      <w:r>
-        <w:rPr>
-          <w:rStyle w:val="StrongEmphasis"/>
-        </w:rPr>
-        <w:t>Source Hashing</w:t>
-      </w:r>
-      <w:r>
-        <w:rPr/>
-        <w:t>: Uses a hash of the source IP address to determine the path or server.</w:t>
-      </w:r>
-    </w:p>
-    <w:p>
-      <w:pPr>
-        <w:pStyle w:val="TextBody"/>
-        <w:numPr>
-          <w:ilvl w:val="0"/>
-          <w:numId w:val="5"/>
-        </w:numPr>
-        <w:rPr/>
-      </w:pPr>
-      <w:r>
-        <w:rPr>
-          <w:rStyle w:val="StrongEmphasis"/>
-        </w:rPr>
-        <w:t>Priority Queuing</w:t>
-      </w:r>
-      <w:r>
-        <w:rPr/>
-        <w:t>: Prioritizes packets based on their assigned priority level.</w:t>
-      </w:r>
-    </w:p>
-    <w:p>
-      <w:pPr>
-        <w:pStyle w:val="TextBody"/>
-        <w:numPr>
-          <w:ilvl w:val="0"/>
-          <w:numId w:val="5"/>
-        </w:numPr>
-        <w:rPr/>
-      </w:pPr>
-      <w:r>
-        <w:rPr>
-          <w:rStyle w:val="StrongEmphasis"/>
-        </w:rPr>
-        <w:t>Fair Queuing</w:t>
-      </w:r>
-      <w:r>
-        <w:rPr/>
-        <w:t>: Ensures all flows (or sources) get an equitable share of the bandwidth.</w:t>
-      </w:r>
-    </w:p>
-    <w:p>
-      <w:pPr>
-        <w:pStyle w:val="TextBody"/>
-        <w:numPr>
-          <w:ilvl w:val="0"/>
-          <w:numId w:val="5"/>
-        </w:numPr>
-        <w:rPr/>
-      </w:pPr>
-      <w:r>
-        <w:rPr>
-          <w:rStyle w:val="StrongEmphasis"/>
-        </w:rPr>
-        <w:t>Load Balancing with ECMP (Equal-Cost Multi-Path)</w:t>
-      </w:r>
-      <w:r>
-        <w:rPr/>
-        <w:t>: Uses multiple paths of equal cost to distribute packets.</w:t>
-      </w:r>
-    </w:p>
-    <w:p>
-      <w:pPr>
-        <w:pStyle w:val="TextBody"/>
-        <w:tabs>
-          <w:tab w:val="clear" w:pos="709"/>
-          <w:tab w:val="left" w:pos="1418" w:leader="none"/>
-        </w:tabs>
-        <w:bidi w:val="0"/>
-        <w:ind w:hanging="0"/>
-        <w:jc w:val="left"/>
-        <w:rPr>
-          <w:b/>
-          <w:b/>
-          <w:bCs/>
-          <w:sz w:val="28"/>
-          <w:szCs w:val="28"/>
-        </w:rPr>
-      </w:pPr>
-      <w:r>
-        <w:rPr>
-          <w:b/>
-          <w:bCs/>
-          <w:sz w:val="28"/>
-          <w:szCs w:val="28"/>
-        </w:rPr>
-      </w:r>
-    </w:p>
-    <w:p>
-      <w:pPr>
-        <w:pStyle w:val="TextBody"/>
-        <w:tabs>
-          <w:tab w:val="clear" w:pos="709"/>
-          <w:tab w:val="left" w:pos="1418" w:leader="none"/>
-        </w:tabs>
-        <w:bidi w:val="0"/>
-        <w:ind w:hanging="0"/>
-        <w:jc w:val="left"/>
-        <w:rPr>
-          <w:b w:val="false"/>
-          <w:b w:val="false"/>
-          <w:bCs w:val="false"/>
-          <w:sz w:val="24"/>
-          <w:szCs w:val="24"/>
-        </w:rPr>
-      </w:pPr>
-      <w:r>
-        <w:rPr>
-          <w:b w:val="false"/>
-          <w:bCs w:val="false"/>
-          <w:sz w:val="24"/>
-          <w:szCs w:val="24"/>
-        </w:rPr>
-        <w:t>Each method has its advantages and use cases, allowing networks to optimize performance, reduce congestion, and improve reliability.</w:t>
-      </w:r>
-      <w:r>
-        <w:br w:type="page"/>
+        </w:rPr>
+        <w:t>Network Configuration</w:t>
+      </w:r>
+      <w:r>
+        <w:rPr/>
+        <w:t>:</w:t>
       </w:r>
     </w:p>
     <w:p>
@@ -2750,126 +2862,12 @@
           <w:ilvl w:val="0"/>
           <w:numId w:val="0"/>
         </w:numPr>
-        <w:tabs>
-          <w:tab w:val="clear" w:pos="709"/>
-          <w:tab w:val="left" w:pos="1418" w:leader="none"/>
-        </w:tabs>
-        <w:bidi w:val="0"/>
-        <w:ind w:left="1418" w:hanging="0"/>
-        <w:jc w:val="left"/>
-        <w:rPr/>
-      </w:pPr>
-      <w:r>
-        <w:rPr/>
-      </w:r>
-    </w:p>
-    <w:p>
-      <w:pPr>
-        <w:pStyle w:val="TextBody"/>
-        <w:tabs>
-          <w:tab w:val="clear" w:pos="709"/>
-          <w:tab w:val="left" w:pos="1418" w:leader="none"/>
-        </w:tabs>
-        <w:bidi w:val="0"/>
-        <w:ind w:left="1418" w:hanging="283"/>
-        <w:jc w:val="left"/>
-        <w:rPr/>
-      </w:pPr>
-      <w:r>
-        <w:rPr/>
-      </w:r>
-    </w:p>
-    <w:p>
-      <w:pPr>
-        <w:pStyle w:val="TextBody"/>
-        <w:tabs>
-          <w:tab w:val="clear" w:pos="709"/>
-          <w:tab w:val="left" w:pos="1418" w:leader="none"/>
-        </w:tabs>
-        <w:bidi w:val="0"/>
-        <w:ind w:hanging="0"/>
-        <w:jc w:val="left"/>
-        <w:rPr>
-          <w:b/>
-          <w:b/>
-          <w:bCs/>
-          <w:sz w:val="28"/>
-          <w:szCs w:val="28"/>
-        </w:rPr>
-      </w:pPr>
-      <w:r>
-        <w:rPr>
-          <w:b/>
-          <w:bCs/>
-          <w:sz w:val="28"/>
-          <w:szCs w:val="28"/>
-        </w:rPr>
-        <w:t>Ways of changing</w:t>
-      </w:r>
-      <w:r>
-        <w:rPr>
-          <w:b/>
-          <w:bCs/>
-          <w:sz w:val="28"/>
-          <w:szCs w:val="28"/>
-        </w:rPr>
-        <w:t xml:space="preserve"> the methodologies of sending a data packet through the network?</w:t>
-      </w:r>
-    </w:p>
-    <w:p>
-      <w:pPr>
-        <w:pStyle w:val="Normal"/>
-        <w:bidi w:val="0"/>
-        <w:jc w:val="left"/>
-        <w:rPr>
-          <w:b/>
-          <w:b/>
-          <w:bCs/>
-          <w:sz w:val="24"/>
-          <w:szCs w:val="24"/>
-        </w:rPr>
-      </w:pPr>
-      <w:r>
-        <w:rPr/>
-      </w:r>
-    </w:p>
-    <w:p>
-      <w:pPr>
-        <w:pStyle w:val="Normal"/>
-        <w:bidi w:val="0"/>
-        <w:jc w:val="left"/>
-        <w:rPr>
-          <w:b/>
-          <w:b/>
-          <w:bCs/>
-          <w:sz w:val="24"/>
-          <w:szCs w:val="24"/>
-        </w:rPr>
-      </w:pPr>
-      <w:r>
-        <w:rPr/>
-        <w:t>W</w:t>
-      </w:r>
-      <w:r>
-        <w:rPr/>
-        <w:t>e can change the methodologies for sending data packets through a network to better suit specific needs or to optimize performance. The choice of methodology depends on the requirements of the network and the applications running on it. Here are a few ways to change or select methodologies:</w:t>
-      </w:r>
-    </w:p>
-    <w:p>
-      <w:pPr>
-        <w:pStyle w:val="Normal"/>
-        <w:bidi w:val="0"/>
-        <w:jc w:val="left"/>
-        <w:rPr>
-          <w:b/>
-          <w:b/>
-          <w:bCs/>
-          <w:sz w:val="24"/>
-          <w:szCs w:val="24"/>
-        </w:rPr>
-      </w:pPr>
-      <w:r>
-        <w:rPr/>
+        <w:ind w:left="720" w:hanging="0"/>
+        <w:rPr/>
+      </w:pPr>
+      <w:r>
+        <w:rPr/>
+        <w:t>Network administrators can configure routers, switches, and load balancers to use different packet-sending methodologies. This can be done through management interfaces and configuration files.</w:t>
       </w:r>
     </w:p>
     <w:p>
@@ -2879,15 +2877,13 @@
           <w:ilvl w:val="0"/>
           <w:numId w:val="4"/>
         </w:numPr>
-        <w:bidi w:val="0"/>
-        <w:jc w:val="left"/>
         <w:rPr/>
       </w:pPr>
       <w:r>
         <w:rPr>
           <w:rStyle w:val="StrongEmphasis"/>
         </w:rPr>
-        <w:t>Network Configuration</w:t>
+        <w:t>Routing Protocols</w:t>
       </w:r>
       <w:r>
         <w:rPr/>
@@ -2906,7 +2902,7 @@
       </w:pPr>
       <w:r>
         <w:rPr/>
-        <w:t>Network administrators can configure routers, switches, and load balancers to use different packet-sending methodologies. This can be done through management interfaces and configuration files.</w:t>
+        <w:t>Different routing protocols (e.g., OSPF, BGP) can be chosen based on the network's size, topology, and performance requirements. These protocols determine how packets are routed through the network.</w:t>
       </w:r>
     </w:p>
     <w:p>
@@ -2922,7 +2918,7 @@
         <w:rPr>
           <w:rStyle w:val="StrongEmphasis"/>
         </w:rPr>
-        <w:t>Routing Protocols</w:t>
+        <w:t>Load Balancers</w:t>
       </w:r>
       <w:r>
         <w:rPr/>
@@ -2941,7 +2937,7 @@
       </w:pPr>
       <w:r>
         <w:rPr/>
-        <w:t>Different routing protocols (e.g., OSPF, BGP) can be chosen based on the network's size, topology, and performance requirements. These protocols determine how packets are routed through the network.</w:t>
+        <w:t>Load balancers can be configured to use various load balancing algorithms, such as Round Robin, Least Connections, or Weighted Round Robin. This helps distribute network traffic efficiently.</w:t>
       </w:r>
     </w:p>
     <w:p>
@@ -2957,7 +2953,7 @@
         <w:rPr>
           <w:rStyle w:val="StrongEmphasis"/>
         </w:rPr>
-        <w:t>Load Balancers</w:t>
+        <w:t>Application Settings</w:t>
       </w:r>
       <w:r>
         <w:rPr/>
@@ -2976,7 +2972,7 @@
       </w:pPr>
       <w:r>
         <w:rPr/>
-        <w:t>Load balancers can be configured to use various load balancing algorithms, such as Round Robin, Least Connections, or Weighted Round Robin. This helps distribute network traffic efficiently.</w:t>
+        <w:t>Some applications allow you to configure how they send data packets. For example, web servers and content delivery networks (CDNs) can be set up to use specific methodologies for data distribution.</w:t>
       </w:r>
     </w:p>
     <w:p>
@@ -2992,7 +2988,7 @@
         <w:rPr>
           <w:rStyle w:val="StrongEmphasis"/>
         </w:rPr>
-        <w:t>Application Settings</w:t>
+        <w:t>Network Policies</w:t>
       </w:r>
       <w:r>
         <w:rPr/>
@@ -3011,7 +3007,7 @@
       </w:pPr>
       <w:r>
         <w:rPr/>
-        <w:t>Some applications allow you to configure how they send data packets. For example, web servers and content delivery networks (CDNs) can be set up to use specific methodologies for data distribution.</w:t>
+        <w:t>Network policies can be defined to control packet-sending methodologies. For example, Quality of Service (QoS) policies can prioritize certain types of traffic over others.</w:t>
       </w:r>
     </w:p>
     <w:p>
@@ -3026,11 +3022,18 @@
       <w:r>
         <w:rPr>
           <w:rStyle w:val="StrongEmphasis"/>
-        </w:rPr>
-        <w:t>Network Policies</w:t>
-      </w:r>
-      <w:r>
-        <w:rPr/>
+          <w:b/>
+          <w:bCs/>
+          <w:color w:val="C9211E"/>
+        </w:rPr>
+        <w:t>Custom Algorithms</w:t>
+      </w:r>
+      <w:r>
+        <w:rPr>
+          <w:b/>
+          <w:bCs/>
+          <w:color w:val="C9211E"/>
+        </w:rPr>
         <w:t>:</w:t>
       </w:r>
     </w:p>
@@ -3042,51 +3045,19 @@
           <w:numId w:val="0"/>
         </w:numPr>
         <w:ind w:left="720" w:hanging="0"/>
-        <w:rPr/>
-      </w:pPr>
-      <w:r>
-        <w:rPr/>
-        <w:t>Network policies can be defined to control packet-sending methodologies. For example, Quality of Service (QoS) policies can prioritize certain types of traffic over others.</w:t>
-      </w:r>
-    </w:p>
-    <w:p>
-      <w:pPr>
-        <w:pStyle w:val="TextBody"/>
-        <w:numPr>
-          <w:ilvl w:val="0"/>
-          <w:numId w:val="4"/>
-        </w:numPr>
-        <w:rPr/>
-      </w:pPr>
-      <w:r>
-        <w:rPr>
-          <w:rStyle w:val="StrongEmphasis"/>
-        </w:rPr>
-        <w:t>Custom Algorithms</w:t>
-      </w:r>
-      <w:r>
-        <w:rPr/>
-        <w:t>:</w:t>
-      </w:r>
-    </w:p>
-    <w:p>
-      <w:pPr>
-        <w:pStyle w:val="TextBody"/>
-        <w:numPr>
-          <w:ilvl w:val="0"/>
-          <w:numId w:val="0"/>
-        </w:numPr>
-        <w:ind w:left="720" w:hanging="0"/>
-        <w:rPr>
-          <w:b/>
-          <w:b/>
-          <w:bCs/>
-          <w:sz w:val="24"/>
-          <w:szCs w:val="24"/>
-        </w:rPr>
-      </w:pPr>
-      <w:r>
-        <w:rPr/>
+        <w:rPr>
+          <w:b/>
+          <w:b/>
+          <w:bCs/>
+          <w:color w:val="C9211E"/>
+        </w:rPr>
+      </w:pPr>
+      <w:r>
+        <w:rPr>
+          <w:b/>
+          <w:bCs/>
+          <w:color w:val="C9211E"/>
+        </w:rPr>
         <w:t>In some cases, custom algorithms can be implemented to optimize packet-sending methodologies for specific applications or network conditions.</w:t>
       </w:r>
     </w:p>
@@ -3102,7 +3073,12 @@
         </w:rPr>
       </w:pPr>
       <w:r>
-        <w:rPr/>
+        <w:rPr>
+          <w:b/>
+          <w:bCs/>
+          <w:sz w:val="24"/>
+          <w:szCs w:val="24"/>
+        </w:rPr>
       </w:r>
     </w:p>
     <w:p>

</xml_diff>